<commit_message>
actualizacion de la daily
</commit_message>
<xml_diff>
--- a/capdevila3057/Daily.docx
+++ b/capdevila3057/Daily.docx
@@ -122,179 +122,152 @@
         <w:rPr>
           <w:rtl w:val="0"/>
         </w:rPr>
-      </w:r>
-    </w:p>
-    <w:p>
-      <w:pPr>
-        <w:rPr/>
-      </w:pPr>
-      <w:r>
-        <w:rPr>
-          <w:rtl w:val="0"/>
-        </w:rPr>
-      </w:r>
-    </w:p>
-    <w:p>
-      <w:pPr>
-        <w:rPr/>
-      </w:pPr>
-      <w:r>
-        <w:rPr>
-          <w:rtl w:val="0"/>
-        </w:rPr>
-      </w:r>
-    </w:p>
-    <w:p>
-      <w:pPr>
-        <w:rPr/>
-      </w:pPr>
-      <w:r>
-        <w:rPr>
-          <w:rtl w:val="0"/>
-        </w:rPr>
-      </w:r>
-    </w:p>
-    <w:p>
-      <w:pPr>
-        <w:rPr/>
-      </w:pPr>
-      <w:r>
-        <w:rPr>
-          <w:rtl w:val="0"/>
-        </w:rPr>
-        <w:t xml:space="preserve">//requerimientos del cliente :</w:t>
-      </w:r>
-    </w:p>
-    <w:p>
-      <w:pPr>
-        <w:rPr/>
-      </w:pPr>
-      <w:r>
-        <w:rPr>
-          <w:rtl w:val="0"/>
-        </w:rPr>
-        <w:t xml:space="preserve">falta de stock--</w:t>
-      </w:r>
-    </w:p>
-    <w:p>
-      <w:pPr>
-        <w:rPr/>
-      </w:pPr>
-      <w:r>
-        <w:rPr>
-          <w:rtl w:val="0"/>
-        </w:rPr>
-        <w:t xml:space="preserve">control de ventas(si hay faltantes)--</w:t>
-      </w:r>
-    </w:p>
-    <w:p>
-      <w:pPr>
-        <w:rPr/>
-      </w:pPr>
-      <w:r>
-        <w:rPr>
-          <w:rtl w:val="0"/>
-        </w:rPr>
-        <w:t xml:space="preserve">información stock , las ventas , movimiento de caja --</w:t>
-      </w:r>
-    </w:p>
-    <w:p>
-      <w:pPr>
-        <w:rPr/>
-      </w:pPr>
-      <w:r>
-        <w:rPr>
-          <w:rtl w:val="0"/>
-        </w:rPr>
-        <w:t xml:space="preserve">administrar (permitir scanner productos)--</w:t>
-      </w:r>
-    </w:p>
-    <w:p>
-      <w:pPr>
-        <w:rPr/>
-      </w:pPr>
-      <w:r>
-        <w:rPr>
-          <w:rtl w:val="0"/>
-        </w:rPr>
-        <w:t xml:space="preserve">armar pedidos --</w:t>
-      </w:r>
-    </w:p>
-    <w:p>
-      <w:pPr>
-        <w:rPr/>
-      </w:pPr>
-      <w:r>
-        <w:rPr>
-          <w:rtl w:val="0"/>
-        </w:rPr>
-        <w:t xml:space="preserve">acceso de empleado (consultar , vender ., manejar la caja )--</w:t>
-      </w:r>
-    </w:p>
-    <w:p>
-      <w:pPr>
-        <w:rPr/>
-      </w:pPr>
-      <w:r>
-        <w:rPr>
-          <w:rtl w:val="0"/>
-        </w:rPr>
-        <w:t xml:space="preserve">acceso de jefe(modificar dato del producto, y información del sistema y carga del producto)--</w:t>
-      </w:r>
-    </w:p>
-    <w:p>
-      <w:pPr>
-        <w:rPr/>
-      </w:pPr>
-      <w:r>
-        <w:rPr>
-          <w:rtl w:val="0"/>
-        </w:rPr>
-        <w:t xml:space="preserve">generar ticket--</w:t>
-      </w:r>
-    </w:p>
-    <w:p>
-      <w:pPr>
-        <w:rPr/>
-      </w:pPr>
-      <w:r>
-        <w:rPr>
-          <w:rtl w:val="0"/>
-        </w:rPr>
-        <w:t xml:space="preserve">calculadora ´para las ventas con el importe y  el vuelto --</w:t>
-      </w:r>
-    </w:p>
-    <w:p>
-      <w:pPr>
-        <w:rPr/>
-      </w:pPr>
-      <w:r>
-        <w:rPr>
-          <w:rtl w:val="0"/>
-        </w:rPr>
-        <w:t xml:space="preserve">-----------------------------------------------------------</w:t>
-      </w:r>
-    </w:p>
-    <w:p>
-      <w:pPr>
-        <w:rPr/>
-      </w:pPr>
-      <w:r>
-        <w:rPr>
-          <w:rtl w:val="0"/>
-        </w:rPr>
-        <w:t xml:space="preserve">alcanzar recursos *(irrelevante)</w:t>
-      </w:r>
-    </w:p>
-    <w:p>
-      <w:pPr>
-        <w:rPr/>
-      </w:pPr>
-      <w:r>
-        <w:rPr>
-          <w:rtl w:val="0"/>
-        </w:rPr>
-        <w:t xml:space="preserve">y hablo del precio del producto *(irrelevante)</w:t>
+        <w:t xml:space="preserve">7/6/23</w:t>
+      </w:r>
+    </w:p>
+    <w:p>
+      <w:pPr>
+        <w:rPr/>
+      </w:pPr>
+      <w:r>
+        <w:rPr>
+          <w:rtl w:val="0"/>
+        </w:rPr>
+        <w:t xml:space="preserve">Adelantamos en la página y corregimos los diagramas restantes y se pudo terminar el diagrama de relación-entidad .También se terminó la base de datos.Se hizo el diagrama de Gant</w:t>
+      </w:r>
+    </w:p>
+    <w:p>
+      <w:pPr>
+        <w:rPr/>
+      </w:pPr>
+      <w:r>
+        <w:rPr>
+          <w:rtl w:val="0"/>
+        </w:rPr>
+      </w:r>
+    </w:p>
+    <w:p>
+      <w:pPr>
+        <w:rPr/>
+      </w:pPr>
+      <w:r>
+        <w:rPr>
+          <w:rtl w:val="0"/>
+        </w:rPr>
+      </w:r>
+    </w:p>
+    <w:p>
+      <w:pPr>
+        <w:rPr/>
+      </w:pPr>
+      <w:r>
+        <w:rPr>
+          <w:rtl w:val="0"/>
+        </w:rPr>
+      </w:r>
+    </w:p>
+    <w:p>
+      <w:pPr>
+        <w:rPr/>
+      </w:pPr>
+      <w:r>
+        <w:rPr>
+          <w:rtl w:val="0"/>
+        </w:rPr>
+        <w:t xml:space="preserve">14/6/23</w:t>
+      </w:r>
+    </w:p>
+    <w:p>
+      <w:pPr>
+        <w:rPr/>
+      </w:pPr>
+      <w:r>
+        <w:rPr>
+          <w:rtl w:val="0"/>
+        </w:rPr>
+        <w:t xml:space="preserve">Corrección de errores.Y se siguió adelantando la página en la vista principal y otros.</w:t>
+      </w:r>
+    </w:p>
+    <w:p>
+      <w:pPr>
+        <w:rPr/>
+      </w:pPr>
+      <w:r>
+        <w:rPr>
+          <w:rtl w:val="0"/>
+        </w:rPr>
+      </w:r>
+    </w:p>
+    <w:p>
+      <w:pPr>
+        <w:rPr/>
+      </w:pPr>
+      <w:r>
+        <w:rPr>
+          <w:rtl w:val="0"/>
+        </w:rPr>
+      </w:r>
+    </w:p>
+    <w:p>
+      <w:pPr>
+        <w:rPr/>
+      </w:pPr>
+      <w:r>
+        <w:rPr>
+          <w:rtl w:val="0"/>
+        </w:rPr>
+      </w:r>
+    </w:p>
+    <w:p>
+      <w:pPr>
+        <w:rPr/>
+      </w:pPr>
+      <w:r>
+        <w:rPr>
+          <w:rtl w:val="0"/>
+        </w:rPr>
+        <w:t xml:space="preserve">21/6/23</w:t>
+      </w:r>
+    </w:p>
+    <w:p>
+      <w:pPr>
+        <w:rPr/>
+      </w:pPr>
+      <w:r>
+        <w:rPr>
+          <w:rtl w:val="0"/>
+        </w:rPr>
+        <w:t xml:space="preserve">Se terminó el último diagrama ,el diagrama de secuencia.Y se agregó el login y register</w:t>
+      </w:r>
+    </w:p>
+    <w:p>
+      <w:pPr>
+        <w:rPr/>
+      </w:pPr>
+      <w:r>
+        <w:rPr>
+          <w:rtl w:val="0"/>
+        </w:rPr>
+      </w:r>
+    </w:p>
+    <w:p>
+      <w:pPr>
+        <w:rPr/>
+      </w:pPr>
+      <w:r>
+        <w:rPr>
+          <w:rtl w:val="0"/>
+        </w:rPr>
+      </w:r>
+    </w:p>
+    <w:p>
+      <w:pPr>
+        <w:rPr/>
+      </w:pPr>
+      <w:r>
+        <w:rPr>
+          <w:rtl w:val="0"/>
+        </w:rPr>
       </w:r>
     </w:p>
     <w:sectPr>
@@ -443,6 +416,142 @@
     <w:rPr>
       <w:sz w:val="52"/>
       <w:szCs w:val="52"/>
+    </w:rPr>
+  </w:style>
+  <w:style w:type="paragraph" w:styleId="Normal" w:default="1">
+    <w:name w:val="normal"/>
+  </w:style>
+  <w:style w:type="table" w:styleId="TableNormal" w:default="1">
+    <w:name w:val="Table Normal"/>
+  </w:style>
+  <w:style w:type="paragraph" w:styleId="Heading1">
+    <w:name w:val="heading 1"/>
+    <w:basedOn w:val="Normal"/>
+    <w:next w:val="Normal"/>
+    <w:pPr>
+      <w:keepNext w:val="1"/>
+      <w:keepLines w:val="1"/>
+      <w:pageBreakBefore w:val="0"/>
+      <w:spacing w:after="120" w:before="400" w:lineRule="auto"/>
+    </w:pPr>
+    <w:rPr>
+      <w:sz w:val="40"/>
+      <w:szCs w:val="40"/>
+    </w:rPr>
+  </w:style>
+  <w:style w:type="paragraph" w:styleId="Heading2">
+    <w:name w:val="heading 2"/>
+    <w:basedOn w:val="Normal"/>
+    <w:next w:val="Normal"/>
+    <w:pPr>
+      <w:keepNext w:val="1"/>
+      <w:keepLines w:val="1"/>
+      <w:pageBreakBefore w:val="0"/>
+      <w:spacing w:after="120" w:before="360" w:lineRule="auto"/>
+    </w:pPr>
+    <w:rPr>
+      <w:b w:val="0"/>
+      <w:sz w:val="32"/>
+      <w:szCs w:val="32"/>
+    </w:rPr>
+  </w:style>
+  <w:style w:type="paragraph" w:styleId="Heading3">
+    <w:name w:val="heading 3"/>
+    <w:basedOn w:val="Normal"/>
+    <w:next w:val="Normal"/>
+    <w:pPr>
+      <w:keepNext w:val="1"/>
+      <w:keepLines w:val="1"/>
+      <w:pageBreakBefore w:val="0"/>
+      <w:spacing w:after="80" w:before="320" w:lineRule="auto"/>
+    </w:pPr>
+    <w:rPr>
+      <w:b w:val="0"/>
+      <w:color w:val="434343"/>
+      <w:sz w:val="28"/>
+      <w:szCs w:val="28"/>
+    </w:rPr>
+  </w:style>
+  <w:style w:type="paragraph" w:styleId="Heading4">
+    <w:name w:val="heading 4"/>
+    <w:basedOn w:val="Normal"/>
+    <w:next w:val="Normal"/>
+    <w:pPr>
+      <w:keepNext w:val="1"/>
+      <w:keepLines w:val="1"/>
+      <w:pageBreakBefore w:val="0"/>
+      <w:spacing w:after="80" w:before="280" w:lineRule="auto"/>
+    </w:pPr>
+    <w:rPr>
+      <w:color w:val="666666"/>
+      <w:sz w:val="24"/>
+      <w:szCs w:val="24"/>
+    </w:rPr>
+  </w:style>
+  <w:style w:type="paragraph" w:styleId="Heading5">
+    <w:name w:val="heading 5"/>
+    <w:basedOn w:val="Normal"/>
+    <w:next w:val="Normal"/>
+    <w:pPr>
+      <w:keepNext w:val="1"/>
+      <w:keepLines w:val="1"/>
+      <w:pageBreakBefore w:val="0"/>
+      <w:spacing w:after="80" w:before="240" w:lineRule="auto"/>
+    </w:pPr>
+    <w:rPr>
+      <w:color w:val="666666"/>
+      <w:sz w:val="22"/>
+      <w:szCs w:val="22"/>
+    </w:rPr>
+  </w:style>
+  <w:style w:type="paragraph" w:styleId="Heading6">
+    <w:name w:val="heading 6"/>
+    <w:basedOn w:val="Normal"/>
+    <w:next w:val="Normal"/>
+    <w:pPr>
+      <w:keepNext w:val="1"/>
+      <w:keepLines w:val="1"/>
+      <w:pageBreakBefore w:val="0"/>
+      <w:spacing w:after="80" w:before="240" w:lineRule="auto"/>
+    </w:pPr>
+    <w:rPr>
+      <w:i w:val="1"/>
+      <w:color w:val="666666"/>
+      <w:sz w:val="22"/>
+      <w:szCs w:val="22"/>
+    </w:rPr>
+  </w:style>
+  <w:style w:type="paragraph" w:styleId="Title">
+    <w:name w:val="Title"/>
+    <w:basedOn w:val="Normal"/>
+    <w:next w:val="Normal"/>
+    <w:pPr>
+      <w:keepNext w:val="1"/>
+      <w:keepLines w:val="1"/>
+      <w:pageBreakBefore w:val="0"/>
+      <w:spacing w:after="60" w:before="0" w:lineRule="auto"/>
+    </w:pPr>
+    <w:rPr>
+      <w:sz w:val="52"/>
+      <w:szCs w:val="52"/>
+    </w:rPr>
+  </w:style>
+  <w:style w:type="paragraph" w:styleId="Subtitle">
+    <w:name w:val="Subtitle"/>
+    <w:basedOn w:val="Normal"/>
+    <w:next w:val="Normal"/>
+    <w:pPr>
+      <w:keepNext w:val="1"/>
+      <w:keepLines w:val="1"/>
+      <w:pageBreakBefore w:val="0"/>
+      <w:spacing w:after="320" w:before="0" w:lineRule="auto"/>
+    </w:pPr>
+    <w:rPr>
+      <w:rFonts w:ascii="Arial" w:cs="Arial" w:eastAsia="Arial" w:hAnsi="Arial"/>
+      <w:i w:val="0"/>
+      <w:color w:val="666666"/>
+      <w:sz w:val="30"/>
+      <w:szCs w:val="30"/>
     </w:rPr>
   </w:style>
   <w:style w:type="paragraph" w:styleId="Subtitle">
@@ -784,4 +893,19 @@
   </a:objectDefaults>
   <a:extraClrSchemeLst/>
 </a:theme>
+</file>
+
+<file path=customXML/item1.xml><?xml version="1.0" encoding="utf-8"?>
+<go:gDocsCustomXmlDataStorage xmlns:go="http://customooxmlschemas.google.com/" xmlns:r="http://schemas.openxmlformats.org/officeDocument/2006/relationships" uri="GoogleDocsCustomDataVersion2">
+  <go:docsCustomData xmlns:go="http://customooxmlschemas.google.com/" roundtripDataSignature="AMtx7mhKo4lJn64dpybitXVZrJsDyXgvHQ==">CgMxLjA4AHIhMTBNR20tdXowNmF6bUNuRm8wUFhPYkw2WWRuYW50aUQz</go:docsCustomData>
+</go:gDocsCustomXmlDataStorage>
+</file>
+
+<file path=customXML/itemProps1.xml><?xml version="1.0" encoding="utf-8"?>
+<ds:datastoreItem xmlns:ds="http://schemas.openxmlformats.org/officeDocument/2006/customXml" ds:itemID="{11111111-1234-1234-1234-123412341234}">
+  <ds:schemaRefs>
+    <ds:schemaRef ds:uri="http://schemas.openxmlformats.org/officeDocument/2006/relationships"/>
+    <ds:schemaRef ds:uri="http://customooxmlschemas.google.com/"/>
+  </ds:schemaRefs>
+</ds:datastoreItem>
 </file>
</xml_diff>